<commit_message>
add DAO and MyController
</commit_message>
<xml_diff>
--- a/Шаги реализации.docx
+++ b/Шаги реализации.docx
@@ -29,7 +29,6 @@
       <w:r>
         <w:t xml:space="preserve">Подключаем </w:t>
       </w:r>
-      <w:proofErr w:type="gramStart"/>
       <w:r>
         <w:rPr>
           <w:lang w:val="en-US"/>
@@ -37,11 +36,7 @@
         <w:t xml:space="preserve">Tomcat </w:t>
       </w:r>
       <w:r>
-        <w:t xml:space="preserve"> в</w:t>
-      </w:r>
-      <w:proofErr w:type="gramEnd"/>
-      <w:r>
-        <w:t xml:space="preserve"> настройках </w:t>
+        <w:t xml:space="preserve"> в настройках </w:t>
       </w:r>
       <w:r>
         <w:rPr>
@@ -68,13 +63,240 @@
       <w:r>
         <w:t xml:space="preserve"> добавляем зависимость </w:t>
       </w:r>
-      <w:proofErr w:type="spellStart"/>
       <w:r>
         <w:t>spring-webmvc</w:t>
       </w:r>
-      <w:proofErr w:type="spellEnd"/>
+      <w:r>
+        <w:t xml:space="preserve"> (он подтягивает все необходимые зависимости)</w:t>
+      </w:r>
     </w:p>
-    <w:p/>
+    <w:p>
+      <w:r>
+        <w:t xml:space="preserve">Ставим версию </w:t>
+      </w:r>
+      <w:r>
+        <w:rPr>
+          <w:lang w:val="en-US"/>
+        </w:rPr>
+        <w:t>java</w:t>
+      </w:r>
+      <w:r>
+        <w:t xml:space="preserve"> </w:t>
+      </w:r>
+      <w:r>
+        <w:t>на актуальную или требуемую</w:t>
+      </w:r>
+    </w:p>
+    <w:p>
+      <w:pPr>
+        <w:rPr>
+          <w:lang w:val="en-US"/>
+        </w:rPr>
+      </w:pPr>
+      <w:r>
+        <w:t xml:space="preserve">Добавляем </w:t>
+      </w:r>
+      <w:r>
+        <w:rPr>
+          <w:lang w:val="en-US"/>
+        </w:rPr>
+        <w:t>jstl</w:t>
+      </w:r>
+      <w:r>
+        <w:t xml:space="preserve"> (</w:t>
+      </w:r>
+      <w:r>
+        <w:t>требуется для формирования страниц)</w:t>
+      </w:r>
+    </w:p>
+    <w:p>
+      <w:pPr>
+        <w:rPr>
+          <w:lang w:val="en-US"/>
+        </w:rPr>
+      </w:pPr>
+      <w:r>
+        <w:t>Добавляем</w:t>
+      </w:r>
+      <w:r>
+        <w:rPr>
+          <w:lang w:val="en-US"/>
+        </w:rPr>
+        <w:t xml:space="preserve"> </w:t>
+      </w:r>
+      <w:r>
+        <w:t>зависимость</w:t>
+      </w:r>
+      <w:r>
+        <w:rPr>
+          <w:lang w:val="en-US"/>
+        </w:rPr>
+        <w:t xml:space="preserve"> </w:t>
+      </w:r>
+      <w:r>
+        <w:rPr>
+          <w:lang w:val="en-US"/>
+        </w:rPr>
+        <w:t>hibernate</w:t>
+      </w:r>
+      <w:r>
+        <w:rPr>
+          <w:lang w:val="en-US"/>
+        </w:rPr>
+        <w:t>-</w:t>
+      </w:r>
+      <w:r>
+        <w:rPr>
+          <w:lang w:val="en-US"/>
+        </w:rPr>
+        <w:t>core</w:t>
+      </w:r>
+      <w:r>
+        <w:rPr>
+          <w:lang w:val="en-US"/>
+        </w:rPr>
+        <w:t xml:space="preserve">, </w:t>
+      </w:r>
+      <w:r>
+        <w:rPr>
+          <w:lang w:val="en-US"/>
+        </w:rPr>
+        <w:t>mysql-connector-java, c3p0</w:t>
+      </w:r>
+      <w:r>
+        <w:rPr>
+          <w:lang w:val="en-US"/>
+        </w:rPr>
+        <w:t xml:space="preserve">, </w:t>
+      </w:r>
+      <w:r>
+        <w:rPr>
+          <w:lang w:val="en-US"/>
+        </w:rPr>
+        <w:t>spring-orm</w:t>
+      </w:r>
+    </w:p>
+    <w:p>
+      <w:pPr>
+        <w:rPr>
+          <w:lang w:val="en-US"/>
+        </w:rPr>
+      </w:pPr>
+      <w:r>
+        <w:t xml:space="preserve">Добавим в </w:t>
+      </w:r>
+      <w:r>
+        <w:rPr>
+          <w:lang w:val="en-US"/>
+        </w:rPr>
+        <w:t>main</w:t>
+      </w:r>
+      <w:r>
+        <w:t xml:space="preserve"> </w:t>
+      </w:r>
+      <w:r>
+        <w:t xml:space="preserve">директорию </w:t>
+      </w:r>
+      <w:r>
+        <w:rPr>
+          <w:lang w:val="en-US"/>
+        </w:rPr>
+        <w:t>java</w:t>
+      </w:r>
+      <w:r>
+        <w:t xml:space="preserve"> (</w:t>
+      </w:r>
+      <w:r>
+        <w:rPr>
+          <w:lang w:val="en-US"/>
+        </w:rPr>
+        <w:t>source</w:t>
+      </w:r>
+      <w:r>
+        <w:t xml:space="preserve"> </w:t>
+      </w:r>
+      <w:r>
+        <w:rPr>
+          <w:lang w:val="en-US"/>
+        </w:rPr>
+        <w:t>root</w:t>
+      </w:r>
+      <w:r>
+        <w:t>)</w:t>
+      </w:r>
+      <w:r>
+        <w:t xml:space="preserve"> и в неё уже необходимые </w:t>
+      </w:r>
+      <w:r>
+        <w:rPr>
+          <w:lang w:val="en-US"/>
+        </w:rPr>
+        <w:t>packages</w:t>
+      </w:r>
+    </w:p>
+    <w:p>
+      <w:r>
+        <w:t>В</w:t>
+      </w:r>
+      <w:r>
+        <w:rPr>
+          <w:lang w:val="en-US"/>
+        </w:rPr>
+        <w:t xml:space="preserve"> </w:t>
+      </w:r>
+      <w:r>
+        <w:rPr>
+          <w:lang w:val="en-US"/>
+        </w:rPr>
+        <w:t xml:space="preserve">web-inf </w:t>
+      </w:r>
+      <w:r>
+        <w:t>создаем</w:t>
+      </w:r>
+      <w:r>
+        <w:rPr>
+          <w:lang w:val="en-US"/>
+        </w:rPr>
+        <w:t xml:space="preserve"> </w:t>
+      </w:r>
+      <w:r>
+        <w:rPr>
+          <w:lang w:val="en-US"/>
+        </w:rPr>
+        <w:t>package view</w:t>
+      </w:r>
+    </w:p>
+    <w:p>
+      <w:pPr>
+        <w:rPr>
+          <w:lang w:val="en-US"/>
+        </w:rPr>
+      </w:pPr>
+      <w:r>
+        <w:t xml:space="preserve">Прописываем настройки в </w:t>
+      </w:r>
+      <w:r>
+        <w:rPr>
+          <w:lang w:val="en-US"/>
+        </w:rPr>
+        <w:t>web</w:t>
+      </w:r>
+      <w:r>
+        <w:t>.</w:t>
+      </w:r>
+      <w:r>
+        <w:rPr>
+          <w:lang w:val="en-US"/>
+        </w:rPr>
+        <w:t>xml</w:t>
+      </w:r>
+      <w:r>
+        <w:t xml:space="preserve">, указываем </w:t>
+      </w:r>
+      <w:r>
+        <w:t>файл контекста</w:t>
+      </w:r>
+    </w:p>
     <w:sectPr>
       <w:pgSz w:w="11906" w:h="16838"/>
       <w:pgMar w:top="1134" w:right="850" w:bottom="1134" w:left="1701" w:header="708" w:footer="708" w:gutter="0"/>

</xml_diff>